<commit_message>
adding an ignore file
</commit_message>
<xml_diff>
--- a/MineSweeperV2/NotesDurringDevelopment.docx
+++ b/MineSweeperV2/NotesDurringDevelopment.docx
@@ -1264,8 +1264,115 @@
     </w:p>
     <w:p>
       <w:r>
-        <w:t>Fixed the bugs, MineSweeper instance tester fully functioning.</w:t>
-      </w:r>
+        <w:t>Fixed the bugs, MineSweeper in</w:t>
+      </w:r>
+      <w:r>
+        <w:t>stance tester fully functioning</w:t>
+      </w:r>
+    </w:p>
+    <w:p>
+      <w:r>
+        <w:t>2017/01/19</w:t>
+      </w:r>
+    </w:p>
+    <w:p>
+      <w:r>
+        <w:t>Git has been redone so that it works as intended. All data is saved on git. The commit history is all ruined though.</w:t>
+      </w:r>
+    </w:p>
+    <w:p>
+      <w:r>
+        <w:t>The tester method for MSInstance is done, it is fully functional now. Next things to get done are</w:t>
+      </w:r>
+    </w:p>
+    <w:p>
+      <w:pPr>
+        <w:pStyle w:val="ListParagraph"/>
+        <w:numPr>
+          <w:ilvl w:val="0"/>
+          <w:numId w:val="1"/>
+        </w:numPr>
+      </w:pPr>
+      <w:r>
+        <w:t>MSMap, convert the code in it into a driver, and write real code to produce a 2D array</w:t>
+      </w:r>
+    </w:p>
+    <w:p>
+      <w:pPr>
+        <w:pStyle w:val="ListParagraph"/>
+        <w:numPr>
+          <w:ilvl w:val="0"/>
+          <w:numId w:val="1"/>
+        </w:numPr>
+      </w:pPr>
+      <w:r>
+        <w:t>GUI, work on gui, look into making the abstract class that all gui’s will be an extension of… not sure where to put it… maybe inside the gui folder?</w:t>
+      </w:r>
+    </w:p>
+    <w:p>
+      <w:pPr>
+        <w:pStyle w:val="ListParagraph"/>
+        <w:numPr>
+          <w:ilvl w:val="0"/>
+          <w:numId w:val="1"/>
+        </w:numPr>
+      </w:pPr>
+      <w:r>
+        <w:t>GUI, plan the tests and figure out what drivers need to be made</w:t>
+      </w:r>
+    </w:p>
+    <w:p>
+      <w:pPr>
+        <w:pStyle w:val="ListParagraph"/>
+        <w:numPr>
+          <w:ilvl w:val="1"/>
+          <w:numId w:val="1"/>
+        </w:numPr>
+      </w:pPr>
+      <w:r>
+        <w:t>This includes dissecting the old code (for the useful bits) and improving the current design</w:t>
+      </w:r>
+    </w:p>
+    <w:p>
+      <w:pPr>
+        <w:pStyle w:val="ListParagraph"/>
+        <w:numPr>
+          <w:ilvl w:val="1"/>
+          <w:numId w:val="1"/>
+        </w:numPr>
+      </w:pPr>
+      <w:r>
+        <w:t>Need to create drivers to simulate the input – this drivers will ask for which TEST file to use, and SHOULD display the information and the moves it makes. This might be more complex then the actual code, but it will be really useful for testing all guis… make sure it’s a driver that CAN be used for all the guis… or easily switch… so it can be reused… it will allow for the extensive tests done in MSI to be re-evaluated.</w:t>
+      </w:r>
+    </w:p>
+    <w:p>
+      <w:pPr>
+        <w:pStyle w:val="ListParagraph"/>
+        <w:numPr>
+          <w:ilvl w:val="0"/>
+          <w:numId w:val="1"/>
+        </w:numPr>
+      </w:pPr>
+      <w:r>
+        <w:t>Maybe prototype a version of the second gui, using a picture on the console – need to play around with how best to implement</w:t>
+      </w:r>
+    </w:p>
+    <w:p>
+      <w:pPr>
+        <w:pStyle w:val="ListParagraph"/>
+        <w:numPr>
+          <w:ilvl w:val="0"/>
+          <w:numId w:val="1"/>
+        </w:numPr>
+      </w:pPr>
+      <w:r>
+        <w:t>Prototype a REALLY basic javafx version of the gui, for proof of concept purposes.</w:t>
+      </w:r>
+    </w:p>
+    <w:p>
+      <w:pPr>
+        <w:ind w:left="1080"/>
+      </w:pPr>
       <w:bookmarkStart w:id="0" w:name="_GoBack"/>
       <w:bookmarkEnd w:id="0"/>
     </w:p>

</xml_diff>